<commit_message>
Modification report & Delete pic
</commit_message>
<xml_diff>
--- a/Report Luong WebApp3.docx
+++ b/Report Luong WebApp3.docx
@@ -1051,7 +1051,27 @@
                                         <w:sz w:val="40"/>
                                         <w:szCs w:val="40"/>
                                       </w:rPr>
-                                      <w:t>24 février 2017</w:t>
+                                      <w:t xml:space="preserve">24 </w:t>
+                                    </w:r>
+                                    <w:r>
+                                      <w:rPr>
+                                        <w:rFonts w:ascii="Montserrat Light" w:hAnsi="Montserrat Light"/>
+                                        <w:caps/>
+                                        <w:color w:val="112F51" w:themeColor="text2" w:themeShade="BF"/>
+                                        <w:sz w:val="40"/>
+                                        <w:szCs w:val="40"/>
+                                      </w:rPr>
+                                      <w:t>FEBRUARY</w:t>
+                                    </w:r>
+                                    <w:r>
+                                      <w:rPr>
+                                        <w:rFonts w:ascii="Montserrat Light" w:hAnsi="Montserrat Light"/>
+                                        <w:caps/>
+                                        <w:color w:val="112F51" w:themeColor="text2" w:themeShade="BF"/>
+                                        <w:sz w:val="40"/>
+                                        <w:szCs w:val="40"/>
+                                      </w:rPr>
+                                      <w:t xml:space="preserve"> 2017</w:t>
                                     </w:r>
                                   </w:p>
                                 </w:sdtContent>
@@ -1078,7 +1098,11 @@
               </mc:Choice>
               <mc:Fallback>
                 <w:pict>
-                  <v:shape w14:anchorId="714B336F" id="Zone de texte 111" o:spid="_x0000_s1029" type="#_x0000_t202" style="position:absolute;margin-left:0;margin-top:0;width:288.25pt;height:287.5pt;z-index:251662336;visibility:visible;mso-wrap-style:square;mso-width-percent:734;mso-height-percent:363;mso-left-percent:150;mso-top-percent:91;mso-wrap-distance-left:9pt;mso-wrap-distance-top:0;mso-wrap-distance-right:9pt;mso-wrap-distance-bottom:0;mso-position-horizontal-relative:page;mso-position-vertical-relative:page;mso-width-percent:734;mso-height-percent:363;mso-left-percent:150;mso-top-percent:91;mso-width-relative:page;mso-height-relative:page;v-text-anchor:bottom" o:gfxdata="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" filled="f" stroked="f" strokeweight=".5pt">
+                  <v:shapetype w14:anchorId="714B336F" id="_x0000_t202" coordsize="21600,21600" o:spt="202" path="m,l,21600r21600,l21600,xe">
+                    <v:stroke joinstyle="miter"/>
+                    <v:path gradientshapeok="t" o:connecttype="rect"/>
+                  </v:shapetype>
+                  <v:shape id="Zone de texte 111" o:spid="_x0000_s1029" type="#_x0000_t202" style="position:absolute;margin-left:0;margin-top:0;width:288.25pt;height:287.5pt;z-index:251662336;visibility:visible;mso-wrap-style:square;mso-width-percent:734;mso-height-percent:363;mso-left-percent:150;mso-top-percent:91;mso-wrap-distance-left:9pt;mso-wrap-distance-top:0;mso-wrap-distance-right:9pt;mso-wrap-distance-bottom:0;mso-position-horizontal-relative:page;mso-position-vertical-relative:page;mso-width-percent:734;mso-height-percent:363;mso-left-percent:150;mso-top-percent:91;mso-width-relative:page;mso-height-relative:page;v-text-anchor:bottom" o:gfxdata="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" filled="f" stroked="f" strokeweight=".5pt">
                     <v:textbox style="mso-fit-shape-to-text:t" inset="0,0,0,0">
                       <w:txbxContent>
                         <w:sdt>
@@ -1123,7 +1147,27 @@
                                   <w:sz w:val="40"/>
                                   <w:szCs w:val="40"/>
                                 </w:rPr>
-                                <w:t>24 février 2017</w:t>
+                                <w:t xml:space="preserve">24 </w:t>
+                              </w:r>
+                              <w:r>
+                                <w:rPr>
+                                  <w:rFonts w:ascii="Montserrat Light" w:hAnsi="Montserrat Light"/>
+                                  <w:caps/>
+                                  <w:color w:val="112F51" w:themeColor="text2" w:themeShade="BF"/>
+                                  <w:sz w:val="40"/>
+                                  <w:szCs w:val="40"/>
+                                </w:rPr>
+                                <w:t>FEBRUARY</w:t>
+                              </w:r>
+                              <w:r>
+                                <w:rPr>
+                                  <w:rFonts w:ascii="Montserrat Light" w:hAnsi="Montserrat Light"/>
+                                  <w:caps/>
+                                  <w:color w:val="112F51" w:themeColor="text2" w:themeShade="BF"/>
+                                  <w:sz w:val="40"/>
+                                  <w:szCs w:val="40"/>
+                                </w:rPr>
+                                <w:t xml:space="preserve"> 2017</w:t>
                               </w:r>
                             </w:p>
                           </w:sdtContent>
@@ -4227,14 +4271,30 @@
         </w:rPr>
       </w:pPr>
       <w:bookmarkStart w:id="1" w:name="_Toc475097107"/>
+      <w:proofErr w:type="spellStart"/>
       <w:r>
         <w:rPr>
           <w:rFonts w:ascii="Montserrat Light" w:hAnsi="Montserrat Light"/>
         </w:rPr>
         <w:lastRenderedPageBreak/>
-        <w:t>Selection of the tools</w:t>
+        <w:t>Selection</w:t>
+      </w:r>
+      <w:proofErr w:type="spellEnd"/>
+      <w:r>
+        <w:rPr>
+          <w:rFonts w:ascii="Montserrat Light" w:hAnsi="Montserrat Light"/>
+        </w:rPr>
+        <w:t xml:space="preserve"> of the </w:t>
+      </w:r>
+      <w:proofErr w:type="spellStart"/>
+      <w:r>
+        <w:rPr>
+          <w:rFonts w:ascii="Montserrat Light" w:hAnsi="Montserrat Light"/>
+        </w:rPr>
+        <w:t>tools</w:t>
       </w:r>
       <w:bookmarkEnd w:id="1"/>
+      <w:proofErr w:type="spellEnd"/>
     </w:p>
     <w:p>
       <w:pPr>
@@ -4355,6 +4415,7 @@
                 <w:lang w:val="en-US"/>
               </w:rPr>
             </w:pPr>
+            <w:proofErr w:type="spellStart"/>
             <w:r>
               <w:rPr>
                 <w:rFonts w:ascii="Montserrat Light" w:hAnsi="Montserrat Light"/>
@@ -4367,7 +4428,15 @@
                 <w:rFonts w:ascii="Montserrat Light" w:hAnsi="Montserrat Light"/>
                 <w:lang w:val="en-US"/>
               </w:rPr>
-              <w:t>dle can be very long</w:t>
+              <w:t>dle</w:t>
+            </w:r>
+            <w:proofErr w:type="spellEnd"/>
+            <w:r>
+              <w:rPr>
+                <w:rFonts w:ascii="Montserrat Light" w:hAnsi="Montserrat Light"/>
+                <w:lang w:val="en-US"/>
+              </w:rPr>
+              <w:t xml:space="preserve"> can be very long</w:t>
             </w:r>
           </w:p>
         </w:tc>
@@ -4495,6 +4564,7 @@
     </w:p>
     <w:p>
       <w:pPr>
+        <w:jc w:val="both"/>
         <w:rPr>
           <w:rFonts w:ascii="Montserrat Light" w:hAnsi="Montserrat Light"/>
           <w:lang w:val="en-US"/>
@@ -4506,6 +4576,13 @@
           <w:lang w:val="en-US"/>
         </w:rPr>
         <w:t>Android Studio have few advantages, the more important is the support of the community and the Layout view &amp; Preview on the same screen.</w:t>
+      </w:r>
+      <w:r>
+        <w:rPr>
+          <w:rFonts w:ascii="Montserrat Light" w:hAnsi="Montserrat Light"/>
+          <w:lang w:val="en-US"/>
+        </w:rPr>
+        <w:t xml:space="preserve"> I already used Android to realize a calculator. </w:t>
       </w:r>
     </w:p>
     <w:p>
@@ -4662,12 +4739,21 @@
           <w:lang w:val="en-US"/>
         </w:rPr>
       </w:pPr>
-      <w:r>
-        <w:rPr>
-          <w:rFonts w:ascii="Montserrat Light" w:hAnsi="Montserrat Light"/>
-          <w:lang w:val="en-US"/>
-        </w:rPr>
-        <w:t xml:space="preserve">Buildfire </w:t>
+      <w:proofErr w:type="spellStart"/>
+      <w:r>
+        <w:rPr>
+          <w:rFonts w:ascii="Montserrat Light" w:hAnsi="Montserrat Light"/>
+          <w:lang w:val="en-US"/>
+        </w:rPr>
+        <w:t>Buildfire</w:t>
+      </w:r>
+      <w:proofErr w:type="spellEnd"/>
+      <w:r>
+        <w:rPr>
+          <w:rFonts w:ascii="Montserrat Light" w:hAnsi="Montserrat Light"/>
+          <w:lang w:val="en-US"/>
+        </w:rPr>
+        <w:t xml:space="preserve"> </w:t>
       </w:r>
     </w:p>
     <w:tbl>
@@ -4776,12 +4862,21 @@
                 <w:lang w:val="en-US"/>
               </w:rPr>
             </w:pPr>
+            <w:proofErr w:type="spellStart"/>
             <w:r>
               <w:rPr>
                 <w:rFonts w:ascii="Montserrat Light" w:hAnsi="Montserrat Light"/>
                 <w:lang w:val="en-US"/>
               </w:rPr>
-              <w:t>Usefull for people who have no knowledge in coding</w:t>
+              <w:t>Usefull</w:t>
+            </w:r>
+            <w:proofErr w:type="spellEnd"/>
+            <w:r>
+              <w:rPr>
+                <w:rFonts w:ascii="Montserrat Light" w:hAnsi="Montserrat Light"/>
+                <w:lang w:val="en-US"/>
+              </w:rPr>
+              <w:t xml:space="preserve"> for people who have no knowledge in coding</w:t>
             </w:r>
           </w:p>
         </w:tc>
@@ -4893,17 +4988,34 @@
     </w:p>
     <w:p>
       <w:pPr>
-        <w:rPr>
-          <w:rFonts w:ascii="Montserrat Light" w:hAnsi="Montserrat Light"/>
-          <w:lang w:val="en-US"/>
-        </w:rPr>
-      </w:pPr>
-      <w:r>
-        <w:rPr>
-          <w:rFonts w:ascii="Montserrat Light" w:hAnsi="Montserrat Light"/>
-          <w:lang w:val="en-US"/>
-        </w:rPr>
-        <w:t>I just talk about Buildfire, However, all the online tools got the same positive point and negative points. It can be a very useful tools for people who have no knowledge in coding. However, we are student, we should know who the development android is working and after use some “Framework”.</w:t>
+        <w:jc w:val="both"/>
+        <w:rPr>
+          <w:rFonts w:ascii="Montserrat Light" w:hAnsi="Montserrat Light"/>
+          <w:lang w:val="en-US"/>
+        </w:rPr>
+      </w:pPr>
+      <w:r>
+        <w:rPr>
+          <w:rFonts w:ascii="Montserrat Light" w:hAnsi="Montserrat Light"/>
+          <w:lang w:val="en-US"/>
+        </w:rPr>
+        <w:t xml:space="preserve">I just talk about </w:t>
+      </w:r>
+      <w:proofErr w:type="spellStart"/>
+      <w:r>
+        <w:rPr>
+          <w:rFonts w:ascii="Montserrat Light" w:hAnsi="Montserrat Light"/>
+          <w:lang w:val="en-US"/>
+        </w:rPr>
+        <w:t>Buildfire</w:t>
+      </w:r>
+      <w:proofErr w:type="spellEnd"/>
+      <w:r>
+        <w:rPr>
+          <w:rFonts w:ascii="Montserrat Light" w:hAnsi="Montserrat Light"/>
+          <w:lang w:val="en-US"/>
+        </w:rPr>
+        <w:t>, However, all the online tools got the same positive point and negative points. It can be a very useful tools for people who have no knowledge in coding. However, we are student, we should know who the development android is working and after use some “Framework”.</w:t>
       </w:r>
       <w:r>
         <w:rPr>
@@ -4925,13 +5037,29 @@
         </w:rPr>
       </w:pPr>
       <w:bookmarkStart w:id="2" w:name="_Toc475097108"/>
-      <w:r>
-        <w:rPr>
-          <w:rFonts w:ascii="Montserrat Light" w:hAnsi="Montserrat Light"/>
-        </w:rPr>
-        <w:t>My choice</w:t>
+      <w:proofErr w:type="spellStart"/>
+      <w:r>
+        <w:rPr>
+          <w:rFonts w:ascii="Montserrat Light" w:hAnsi="Montserrat Light"/>
+        </w:rPr>
+        <w:t>My</w:t>
+      </w:r>
+      <w:proofErr w:type="spellEnd"/>
+      <w:r>
+        <w:rPr>
+          <w:rFonts w:ascii="Montserrat Light" w:hAnsi="Montserrat Light"/>
+        </w:rPr>
+        <w:t xml:space="preserve"> </w:t>
+      </w:r>
+      <w:proofErr w:type="spellStart"/>
+      <w:r>
+        <w:rPr>
+          <w:rFonts w:ascii="Montserrat Light" w:hAnsi="Montserrat Light"/>
+        </w:rPr>
+        <w:t>choice</w:t>
       </w:r>
       <w:bookmarkEnd w:id="2"/>
+      <w:proofErr w:type="spellEnd"/>
       <w:r>
         <w:rPr>
           <w:rFonts w:ascii="Montserrat Light" w:hAnsi="Montserrat Light"/>
@@ -4988,12 +5116,21 @@
         </w:rPr>
         <w:t xml:space="preserve"> of </w:t>
       </w:r>
-      <w:r>
-        <w:rPr>
-          <w:rFonts w:ascii="Montserrat Light" w:hAnsi="Montserrat Light"/>
-          <w:lang w:val="en-US"/>
-        </w:rPr>
-        <w:t>Buildire. I Could use Eclipse, however I prefer to have the official tools Android, in case of update of library of something else.</w:t>
+      <w:proofErr w:type="spellStart"/>
+      <w:r>
+        <w:rPr>
+          <w:rFonts w:ascii="Montserrat Light" w:hAnsi="Montserrat Light"/>
+          <w:lang w:val="en-US"/>
+        </w:rPr>
+        <w:t>Buildire</w:t>
+      </w:r>
+      <w:proofErr w:type="spellEnd"/>
+      <w:r>
+        <w:rPr>
+          <w:rFonts w:ascii="Montserrat Light" w:hAnsi="Montserrat Light"/>
+          <w:lang w:val="en-US"/>
+        </w:rPr>
+        <w:t>. I Could use Eclipse, however I prefer to have the official tools Android, in case of update of library of something else.</w:t>
       </w:r>
       <w:r>
         <w:rPr>
@@ -5070,6 +5207,7 @@
         <w:rPr>
           <w:lang w:val="en-US"/>
         </w:rPr>
+        <w:lastRenderedPageBreak/>
         <w:t>J</w:t>
       </w:r>
       <w:r>
@@ -5141,7 +5279,6 @@
         <w:rPr>
           <w:lang w:val="en-US"/>
         </w:rPr>
-        <w:lastRenderedPageBreak/>
         <w:t>XML</w:t>
       </w:r>
       <w:bookmarkEnd w:id="5"/>
@@ -5302,7 +5439,39 @@
           <w:rFonts w:ascii="Montserrat Light" w:hAnsi="Montserrat Light"/>
           <w:lang w:val="en-US"/>
         </w:rPr>
-        <w:t>As I wrote, the Gradle can be very long, that’s why I installed Android Studio on my Solid State Drive. Thanks to this, the gradle is very quick</w:t>
+        <w:t xml:space="preserve">As I wrote, the </w:t>
+      </w:r>
+      <w:proofErr w:type="spellStart"/>
+      <w:r>
+        <w:rPr>
+          <w:rFonts w:ascii="Montserrat Light" w:hAnsi="Montserrat Light"/>
+          <w:lang w:val="en-US"/>
+        </w:rPr>
+        <w:t>Gradle</w:t>
+      </w:r>
+      <w:proofErr w:type="spellEnd"/>
+      <w:r>
+        <w:rPr>
+          <w:rFonts w:ascii="Montserrat Light" w:hAnsi="Montserrat Light"/>
+          <w:lang w:val="en-US"/>
+        </w:rPr>
+        <w:t xml:space="preserve"> can be very long, that’s why I installed Android Studio on my Solid State Drive. Thanks to this, the </w:t>
+      </w:r>
+      <w:proofErr w:type="spellStart"/>
+      <w:r>
+        <w:rPr>
+          <w:rFonts w:ascii="Montserrat Light" w:hAnsi="Montserrat Light"/>
+          <w:lang w:val="en-US"/>
+        </w:rPr>
+        <w:t>gradle</w:t>
+      </w:r>
+      <w:proofErr w:type="spellEnd"/>
+      <w:r>
+        <w:rPr>
+          <w:rFonts w:ascii="Montserrat Light" w:hAnsi="Montserrat Light"/>
+          <w:lang w:val="en-US"/>
+        </w:rPr>
+        <w:t xml:space="preserve"> is very quick</w:t>
       </w:r>
     </w:p>
     <w:p>
@@ -5369,7 +5538,23 @@
           <w:rFonts w:ascii="Montserrat Light" w:hAnsi="Montserrat Light"/>
           <w:lang w:val="en-US"/>
         </w:rPr>
-        <w:t>CPU: Kirin 935 (Octa-Core 2.2GHz)</w:t>
+        <w:t>CPU: Kirin 935 (</w:t>
+      </w:r>
+      <w:proofErr w:type="spellStart"/>
+      <w:r>
+        <w:rPr>
+          <w:rFonts w:ascii="Montserrat Light" w:hAnsi="Montserrat Light"/>
+          <w:lang w:val="en-US"/>
+        </w:rPr>
+        <w:t>Octa</w:t>
+      </w:r>
+      <w:proofErr w:type="spellEnd"/>
+      <w:r>
+        <w:rPr>
+          <w:rFonts w:ascii="Montserrat Light" w:hAnsi="Montserrat Light"/>
+          <w:lang w:val="en-US"/>
+        </w:rPr>
+        <w:t>-Core 2.2GHz)</w:t>
       </w:r>
       <w:r>
         <w:rPr>
@@ -5424,7 +5609,23 @@
           <w:lang w:val="en-US"/>
         </w:rPr>
         <w:br/>
-        <w:t>screen definition : 1920x1080</w:t>
+        <w:t xml:space="preserve">screen </w:t>
+      </w:r>
+      <w:proofErr w:type="gramStart"/>
+      <w:r>
+        <w:rPr>
+          <w:rFonts w:ascii="Montserrat Light" w:hAnsi="Montserrat Light"/>
+          <w:lang w:val="en-US"/>
+        </w:rPr>
+        <w:t>definition :</w:t>
+      </w:r>
+      <w:proofErr w:type="gramEnd"/>
+      <w:r>
+        <w:rPr>
+          <w:rFonts w:ascii="Montserrat Light" w:hAnsi="Montserrat Light"/>
+          <w:lang w:val="en-US"/>
+        </w:rPr>
+        <w:t xml:space="preserve"> 1920x1080</w:t>
       </w:r>
     </w:p>
     <w:p>
@@ -5462,33 +5663,6 @@
         </w:rPr>
         <w:t xml:space="preserve">I also used the virtual phone of Android studio who is a Google Nexus 5. </w:t>
       </w:r>
-    </w:p>
-    <w:p>
-      <w:pPr>
-        <w:jc w:val="both"/>
-        <w:rPr>
-          <w:rFonts w:ascii="Montserrat Light" w:hAnsi="Montserrat Light"/>
-          <w:lang w:val="en-US"/>
-        </w:rPr>
-      </w:pPr>
-    </w:p>
-    <w:p>
-      <w:pPr>
-        <w:jc w:val="both"/>
-        <w:rPr>
-          <w:rFonts w:ascii="Montserrat Light" w:hAnsi="Montserrat Light"/>
-          <w:lang w:val="en-US"/>
-        </w:rPr>
-      </w:pPr>
-    </w:p>
-    <w:p>
-      <w:pPr>
-        <w:jc w:val="both"/>
-        <w:rPr>
-          <w:rFonts w:ascii="Montserrat Light" w:hAnsi="Montserrat Light"/>
-          <w:lang w:val="en-US"/>
-        </w:rPr>
-      </w:pPr>
     </w:p>
     <w:p>
       <w:pPr>
@@ -5948,15 +6122,56 @@
           <w:rFonts w:ascii="Montserrat Light" w:hAnsi="Montserrat Light"/>
           <w:lang w:val="en-US"/>
         </w:rPr>
-        <w:t>When we open the application, before to be on the home screen, we will have a WebcomeScreen with the title of the application and few details.</w:t>
-      </w:r>
-      <w:r>
-        <w:rPr>
-          <w:rFonts w:ascii="Montserrat Light" w:hAnsi="Montserrat Light"/>
-          <w:lang w:val="en-US"/>
-        </w:rPr>
-        <w:t xml:space="preserve"> To design this page, I used few TextView and few ImageView</w:t>
-      </w:r>
+        <w:t xml:space="preserve">When we open the application, before to be on the home screen, we will have a </w:t>
+      </w:r>
+      <w:proofErr w:type="spellStart"/>
+      <w:r>
+        <w:rPr>
+          <w:rFonts w:ascii="Montserrat Light" w:hAnsi="Montserrat Light"/>
+          <w:lang w:val="en-US"/>
+        </w:rPr>
+        <w:t>WebcomeScreen</w:t>
+      </w:r>
+      <w:proofErr w:type="spellEnd"/>
+      <w:r>
+        <w:rPr>
+          <w:rFonts w:ascii="Montserrat Light" w:hAnsi="Montserrat Light"/>
+          <w:lang w:val="en-US"/>
+        </w:rPr>
+        <w:t xml:space="preserve"> with the title of the application and few details.</w:t>
+      </w:r>
+      <w:r>
+        <w:rPr>
+          <w:rFonts w:ascii="Montserrat Light" w:hAnsi="Montserrat Light"/>
+          <w:lang w:val="en-US"/>
+        </w:rPr>
+        <w:t xml:space="preserve"> To design this page, I used few </w:t>
+      </w:r>
+      <w:proofErr w:type="spellStart"/>
+      <w:r>
+        <w:rPr>
+          <w:rFonts w:ascii="Montserrat Light" w:hAnsi="Montserrat Light"/>
+          <w:lang w:val="en-US"/>
+        </w:rPr>
+        <w:t>TextView</w:t>
+      </w:r>
+      <w:proofErr w:type="spellEnd"/>
+      <w:r>
+        <w:rPr>
+          <w:rFonts w:ascii="Montserrat Light" w:hAnsi="Montserrat Light"/>
+          <w:lang w:val="en-US"/>
+        </w:rPr>
+        <w:t xml:space="preserve"> and few </w:t>
+      </w:r>
+      <w:proofErr w:type="spellStart"/>
+      <w:r>
+        <w:rPr>
+          <w:rFonts w:ascii="Montserrat Light" w:hAnsi="Montserrat Light"/>
+          <w:lang w:val="en-US"/>
+        </w:rPr>
+        <w:t>ImageView</w:t>
+      </w:r>
+      <w:proofErr w:type="spellEnd"/>
       <w:r>
         <w:rPr>
           <w:rFonts w:ascii="Montserrat Light" w:hAnsi="Montserrat Light"/>
@@ -6185,6 +6400,7 @@
         </w:drawing>
       </w:r>
       <w:bookmarkStart w:id="12" w:name="_Toc475097118"/>
+      <w:proofErr w:type="spellStart"/>
       <w:r>
         <w:rPr>
           <w:rStyle w:val="Titre2Car"/>
@@ -6194,6 +6410,7 @@
         <w:t>HomeScreen</w:t>
       </w:r>
       <w:bookmarkEnd w:id="12"/>
+      <w:proofErr w:type="spellEnd"/>
       <w:r>
         <w:rPr>
           <w:rFonts w:ascii="Montserrat Light" w:hAnsi="Montserrat Light"/>
@@ -6326,8 +6543,17 @@
           <w:rFonts w:ascii="Montserrat Light" w:hAnsi="Montserrat Light"/>
           <w:lang w:val="en-US"/>
         </w:rPr>
-        <w:t>curriculum vitae,</w:t>
-      </w:r>
+        <w:t xml:space="preserve">curriculum </w:t>
+      </w:r>
+      <w:proofErr w:type="gramStart"/>
+      <w:r>
+        <w:rPr>
+          <w:rFonts w:ascii="Montserrat Light" w:hAnsi="Montserrat Light"/>
+          <w:lang w:val="en-US"/>
+        </w:rPr>
+        <w:t>vitae,</w:t>
+      </w:r>
+      <w:proofErr w:type="gramEnd"/>
       <w:r>
         <w:rPr>
           <w:rFonts w:ascii="Montserrat Light" w:hAnsi="Montserrat Light"/>
@@ -6370,7 +6596,39 @@
           <w:rFonts w:ascii="Montserrat Light" w:hAnsi="Montserrat Light"/>
           <w:lang w:val="en-US"/>
         </w:rPr>
-        <w:t xml:space="preserve"> ScrollView and few TextView.</w:t>
+        <w:t xml:space="preserve"> </w:t>
+      </w:r>
+      <w:proofErr w:type="spellStart"/>
+      <w:r>
+        <w:rPr>
+          <w:rFonts w:ascii="Montserrat Light" w:hAnsi="Montserrat Light"/>
+          <w:lang w:val="en-US"/>
+        </w:rPr>
+        <w:t>ScrollView</w:t>
+      </w:r>
+      <w:proofErr w:type="spellEnd"/>
+      <w:r>
+        <w:rPr>
+          <w:rFonts w:ascii="Montserrat Light" w:hAnsi="Montserrat Light"/>
+          <w:lang w:val="en-US"/>
+        </w:rPr>
+        <w:t xml:space="preserve"> and few </w:t>
+      </w:r>
+      <w:proofErr w:type="spellStart"/>
+      <w:r>
+        <w:rPr>
+          <w:rFonts w:ascii="Montserrat Light" w:hAnsi="Montserrat Light"/>
+          <w:lang w:val="en-US"/>
+        </w:rPr>
+        <w:t>TextView</w:t>
+      </w:r>
+      <w:proofErr w:type="spellEnd"/>
+      <w:r>
+        <w:rPr>
+          <w:rFonts w:ascii="Montserrat Light" w:hAnsi="Montserrat Light"/>
+          <w:lang w:val="en-US"/>
+        </w:rPr>
+        <w:t>.</w:t>
       </w:r>
     </w:p>
     <w:p>
@@ -7407,12 +7665,21 @@
         </w:drawing>
       </w:r>
       <w:bookmarkStart w:id="16" w:name="_Toc475097122"/>
+      <w:proofErr w:type="spellStart"/>
       <w:r>
         <w:rPr>
           <w:rStyle w:val="Titre2Car"/>
           <w:rFonts w:ascii="Montserrat Light" w:hAnsi="Montserrat Light"/>
         </w:rPr>
-        <w:t>Interest &amp; Hobbies</w:t>
+        <w:t>Interest</w:t>
+      </w:r>
+      <w:proofErr w:type="spellEnd"/>
+      <w:r>
+        <w:rPr>
+          <w:rStyle w:val="Titre2Car"/>
+          <w:rFonts w:ascii="Montserrat Light" w:hAnsi="Montserrat Light"/>
+        </w:rPr>
+        <w:t xml:space="preserve"> &amp; Hobbies</w:t>
       </w:r>
       <w:bookmarkEnd w:id="16"/>
       <w:r>
@@ -7433,8 +7700,17 @@
           <w:rFonts w:ascii="Montserrat Light" w:hAnsi="Montserrat Light"/>
           <w:sz w:val="16"/>
         </w:rPr>
-        <w:t xml:space="preserve"> fragment_interet.xml / fragment_interet1.xml / fragment_interet2.xml / fragment_interet3.xml / fragment_interet4.xml / fragment_interet5.xml / fragment_interet6/xml</w:t>
-      </w:r>
+        <w:t xml:space="preserve"> fragment_interet.xml / fragment_interet1.xml / fragment_interet2.xml / fragment_interet3.xml / fragment_interet4.xml / fragment_interet5.xml / fragment_interet6/</w:t>
+      </w:r>
+      <w:proofErr w:type="spellStart"/>
+      <w:r>
+        <w:rPr>
+          <w:rFonts w:ascii="Montserrat Light" w:hAnsi="Montserrat Light"/>
+          <w:sz w:val="16"/>
+        </w:rPr>
+        <w:t>xml</w:t>
+      </w:r>
+      <w:proofErr w:type="spellEnd"/>
     </w:p>
     <w:p>
       <w:pPr>
@@ -7896,7 +8172,23 @@
           <w:rFonts w:ascii="Montserrat Light" w:hAnsi="Montserrat Light"/>
           <w:lang w:val="en-US"/>
         </w:rPr>
-        <w:t xml:space="preserve">For this part, I used an empty activity. I just put few textView to show few details of the people. </w:t>
+        <w:t xml:space="preserve">For this part, I used an empty activity. I just put few </w:t>
+      </w:r>
+      <w:proofErr w:type="spellStart"/>
+      <w:r>
+        <w:rPr>
+          <w:rFonts w:ascii="Montserrat Light" w:hAnsi="Montserrat Light"/>
+          <w:lang w:val="en-US"/>
+        </w:rPr>
+        <w:t>textView</w:t>
+      </w:r>
+      <w:proofErr w:type="spellEnd"/>
+      <w:r>
+        <w:rPr>
+          <w:rFonts w:ascii="Montserrat Light" w:hAnsi="Montserrat Light"/>
+          <w:lang w:val="en-US"/>
+        </w:rPr>
+        <w:t xml:space="preserve"> to show few details of the people. </w:t>
       </w:r>
       <w:r>
         <w:rPr>
@@ -8045,7 +8337,55 @@
           <w:rFonts w:ascii="Montserrat Light" w:hAnsi="Montserrat Light"/>
           <w:lang w:val="en-US"/>
         </w:rPr>
-        <w:t xml:space="preserve"> I used few TextView, few ImageView. And each ImageView have a redirection into the website of the university selected.</w:t>
+        <w:t xml:space="preserve"> I used few </w:t>
+      </w:r>
+      <w:proofErr w:type="spellStart"/>
+      <w:r>
+        <w:rPr>
+          <w:rFonts w:ascii="Montserrat Light" w:hAnsi="Montserrat Light"/>
+          <w:lang w:val="en-US"/>
+        </w:rPr>
+        <w:t>TextView</w:t>
+      </w:r>
+      <w:proofErr w:type="spellEnd"/>
+      <w:r>
+        <w:rPr>
+          <w:rFonts w:ascii="Montserrat Light" w:hAnsi="Montserrat Light"/>
+          <w:lang w:val="en-US"/>
+        </w:rPr>
+        <w:t xml:space="preserve">, few </w:t>
+      </w:r>
+      <w:proofErr w:type="spellStart"/>
+      <w:r>
+        <w:rPr>
+          <w:rFonts w:ascii="Montserrat Light" w:hAnsi="Montserrat Light"/>
+          <w:lang w:val="en-US"/>
+        </w:rPr>
+        <w:t>ImageView</w:t>
+      </w:r>
+      <w:proofErr w:type="spellEnd"/>
+      <w:r>
+        <w:rPr>
+          <w:rFonts w:ascii="Montserrat Light" w:hAnsi="Montserrat Light"/>
+          <w:lang w:val="en-US"/>
+        </w:rPr>
+        <w:t xml:space="preserve">. And each </w:t>
+      </w:r>
+      <w:proofErr w:type="spellStart"/>
+      <w:r>
+        <w:rPr>
+          <w:rFonts w:ascii="Montserrat Light" w:hAnsi="Montserrat Light"/>
+          <w:lang w:val="en-US"/>
+        </w:rPr>
+        <w:t>ImageView</w:t>
+      </w:r>
+      <w:proofErr w:type="spellEnd"/>
+      <w:r>
+        <w:rPr>
+          <w:rFonts w:ascii="Montserrat Light" w:hAnsi="Montserrat Light"/>
+          <w:lang w:val="en-US"/>
+        </w:rPr>
+        <w:t xml:space="preserve"> have a redirection into the website of the university selected.</w:t>
       </w:r>
     </w:p>
     <w:p>
@@ -8202,7 +8542,39 @@
           <w:rFonts w:ascii="Montserrat Light" w:hAnsi="Montserrat Light"/>
           <w:lang w:val="en-US"/>
         </w:rPr>
-        <w:t xml:space="preserve"> I used few TextView and 3 ImageView. Each image </w:t>
+        <w:t xml:space="preserve"> I used few </w:t>
+      </w:r>
+      <w:proofErr w:type="spellStart"/>
+      <w:r>
+        <w:rPr>
+          <w:rFonts w:ascii="Montserrat Light" w:hAnsi="Montserrat Light"/>
+          <w:lang w:val="en-US"/>
+        </w:rPr>
+        <w:t>TextView</w:t>
+      </w:r>
+      <w:proofErr w:type="spellEnd"/>
+      <w:r>
+        <w:rPr>
+          <w:rFonts w:ascii="Montserrat Light" w:hAnsi="Montserrat Light"/>
+          <w:lang w:val="en-US"/>
+        </w:rPr>
+        <w:t xml:space="preserve"> and 3 </w:t>
+      </w:r>
+      <w:proofErr w:type="spellStart"/>
+      <w:r>
+        <w:rPr>
+          <w:rFonts w:ascii="Montserrat Light" w:hAnsi="Montserrat Light"/>
+          <w:lang w:val="en-US"/>
+        </w:rPr>
+        <w:t>ImageView</w:t>
+      </w:r>
+      <w:proofErr w:type="spellEnd"/>
+      <w:r>
+        <w:rPr>
+          <w:rFonts w:ascii="Montserrat Light" w:hAnsi="Montserrat Light"/>
+          <w:lang w:val="en-US"/>
+        </w:rPr>
+        <w:t xml:space="preserve">. Each image </w:t>
       </w:r>
       <w:r>
         <w:rPr>
@@ -8269,6 +8641,400 @@
           <w:lang w:val="en-US"/>
         </w:rPr>
       </w:pPr>
+      <w:r>
+        <w:rPr>
+          <w:rFonts w:ascii="Montserrat Light" w:hAnsi="Montserrat Light"/>
+          <w:noProof/>
+          <w:lang w:val="en-US"/>
+        </w:rPr>
+        <mc:AlternateContent>
+          <mc:Choice Requires="wps">
+            <w:drawing>
+              <wp:anchor distT="45720" distB="45720" distL="114300" distR="114300" simplePos="0" relativeHeight="251706368" behindDoc="1" locked="0" layoutInCell="1" allowOverlap="1" wp14:anchorId="0B63C638" wp14:editId="0DB80346">
+                <wp:simplePos x="0" y="0"/>
+                <wp:positionH relativeFrom="column">
+                  <wp:posOffset>3030220</wp:posOffset>
+                </wp:positionH>
+                <wp:positionV relativeFrom="paragraph">
+                  <wp:posOffset>2766060</wp:posOffset>
+                </wp:positionV>
+                <wp:extent cx="2190115" cy="279400"/>
+                <wp:effectExtent l="0" t="0" r="19685" b="25400"/>
+                <wp:wrapTight wrapText="bothSides">
+                  <wp:wrapPolygon edited="0">
+                    <wp:start x="0" y="0"/>
+                    <wp:lineTo x="0" y="22091"/>
+                    <wp:lineTo x="21606" y="22091"/>
+                    <wp:lineTo x="21606" y="0"/>
+                    <wp:lineTo x="0" y="0"/>
+                  </wp:wrapPolygon>
+                </wp:wrapTight>
+                <wp:docPr id="98" name="Zone de texte 2"/>
+                <wp:cNvGraphicFramePr>
+                  <a:graphicFrameLocks xmlns:a="http://schemas.openxmlformats.org/drawingml/2006/main"/>
+                </wp:cNvGraphicFramePr>
+                <a:graphic xmlns:a="http://schemas.openxmlformats.org/drawingml/2006/main">
+                  <a:graphicData uri="http://schemas.microsoft.com/office/word/2010/wordprocessingShape">
+                    <wps:wsp>
+                      <wps:cNvSpPr txBox="1">
+                        <a:spLocks noChangeArrowheads="1"/>
+                      </wps:cNvSpPr>
+                      <wps:spPr bwMode="auto">
+                        <a:xfrm>
+                          <a:off x="0" y="0"/>
+                          <a:ext cx="2190115" cy="279400"/>
+                        </a:xfrm>
+                        <a:prstGeom prst="rect">
+                          <a:avLst/>
+                        </a:prstGeom>
+                        <a:ln>
+                          <a:headEnd/>
+                          <a:tailEnd/>
+                        </a:ln>
+                      </wps:spPr>
+                      <wps:style>
+                        <a:lnRef idx="2">
+                          <a:schemeClr val="accent3"/>
+                        </a:lnRef>
+                        <a:fillRef idx="1">
+                          <a:schemeClr val="lt1"/>
+                        </a:fillRef>
+                        <a:effectRef idx="0">
+                          <a:schemeClr val="accent3"/>
+                        </a:effectRef>
+                        <a:fontRef idx="minor">
+                          <a:schemeClr val="dk1"/>
+                        </a:fontRef>
+                      </wps:style>
+                      <wps:txbx>
+                        <w:txbxContent>
+                          <w:p>
+                            <w:pPr>
+                              <w:jc w:val="center"/>
+                            </w:pPr>
+                            <w:r>
+                              <w:rPr>
+                                <w:rFonts w:ascii="Montserrat Light" w:hAnsi="Montserrat Light"/>
+                              </w:rPr>
+                              <w:t xml:space="preserve">Mail copy in the </w:t>
+                            </w:r>
+                            <w:proofErr w:type="spellStart"/>
+                            <w:r>
+                              <w:rPr>
+                                <w:rFonts w:ascii="Montserrat Light" w:hAnsi="Montserrat Light"/>
+                              </w:rPr>
+                              <w:t>Clipboard</w:t>
+                            </w:r>
+                            <w:proofErr w:type="spellEnd"/>
+                          </w:p>
+                        </w:txbxContent>
+                      </wps:txbx>
+                      <wps:bodyPr rot="0" vert="horz" wrap="square" lIns="91440" tIns="45720" rIns="91440" bIns="45720" anchor="t" anchorCtr="0">
+                        <a:noAutofit/>
+                      </wps:bodyPr>
+                    </wps:wsp>
+                  </a:graphicData>
+                </a:graphic>
+                <wp14:sizeRelH relativeFrom="margin">
+                  <wp14:pctWidth>0</wp14:pctWidth>
+                </wp14:sizeRelH>
+                <wp14:sizeRelV relativeFrom="margin">
+                  <wp14:pctHeight>0</wp14:pctHeight>
+                </wp14:sizeRelV>
+              </wp:anchor>
+            </w:drawing>
+          </mc:Choice>
+          <mc:Fallback>
+            <w:pict>
+              <v:shape w14:anchorId="0B63C638" id="_x0000_s1030" type="#_x0000_t202" style="position:absolute;margin-left:238.6pt;margin-top:217.8pt;width:172.45pt;height:22pt;z-index:-251610112;visibility:visible;mso-wrap-style:square;mso-width-percent:0;mso-height-percent:0;mso-wrap-distance-left:9pt;mso-wrap-distance-top:3.6pt;mso-wrap-distance-right:9pt;mso-wrap-distance-bottom:3.6pt;mso-position-horizontal:absolute;mso-position-horizontal-relative:text;mso-position-vertical:absolute;mso-position-vertical-relative:text;mso-width-percent:0;mso-height-percent:0;mso-width-relative:margin;mso-height-relative:margin;v-text-anchor:top" o:gfxdata="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" fillcolor="white [3201]" strokecolor="#0bd0d9 [3206]" strokeweight="1pt">
+                <v:textbox>
+                  <w:txbxContent>
+                    <w:p>
+                      <w:pPr>
+                        <w:jc w:val="center"/>
+                      </w:pPr>
+                      <w:r>
+                        <w:rPr>
+                          <w:rFonts w:ascii="Montserrat Light" w:hAnsi="Montserrat Light"/>
+                        </w:rPr>
+                        <w:t xml:space="preserve">Mail copy in the </w:t>
+                      </w:r>
+                      <w:proofErr w:type="spellStart"/>
+                      <w:r>
+                        <w:rPr>
+                          <w:rFonts w:ascii="Montserrat Light" w:hAnsi="Montserrat Light"/>
+                        </w:rPr>
+                        <w:t>Clipboard</w:t>
+                      </w:r>
+                      <w:proofErr w:type="spellEnd"/>
+                    </w:p>
+                  </w:txbxContent>
+                </v:textbox>
+                <w10:wrap type="tight"/>
+              </v:shape>
+            </w:pict>
+          </mc:Fallback>
+        </mc:AlternateContent>
+      </w:r>
+      <w:r>
+        <w:rPr>
+          <w:rFonts w:ascii="Montserrat Light" w:hAnsi="Montserrat Light"/>
+          <w:noProof/>
+          <w:lang w:val="en-US"/>
+        </w:rPr>
+        <mc:AlternateContent>
+          <mc:Choice Requires="wps">
+            <w:drawing>
+              <wp:anchor distT="45720" distB="45720" distL="114300" distR="114300" simplePos="0" relativeHeight="251704320" behindDoc="1" locked="0" layoutInCell="1" allowOverlap="1" wp14:anchorId="1BC7213D" wp14:editId="4152EEF0">
+                <wp:simplePos x="0" y="0"/>
+                <wp:positionH relativeFrom="column">
+                  <wp:posOffset>3078366</wp:posOffset>
+                </wp:positionH>
+                <wp:positionV relativeFrom="paragraph">
+                  <wp:posOffset>159063</wp:posOffset>
+                </wp:positionV>
+                <wp:extent cx="2093595" cy="279400"/>
+                <wp:effectExtent l="0" t="0" r="20955" b="25400"/>
+                <wp:wrapTight wrapText="bothSides">
+                  <wp:wrapPolygon edited="0">
+                    <wp:start x="0" y="0"/>
+                    <wp:lineTo x="0" y="22091"/>
+                    <wp:lineTo x="21620" y="22091"/>
+                    <wp:lineTo x="21620" y="0"/>
+                    <wp:lineTo x="0" y="0"/>
+                  </wp:wrapPolygon>
+                </wp:wrapTight>
+                <wp:docPr id="97" name="Zone de texte 2"/>
+                <wp:cNvGraphicFramePr>
+                  <a:graphicFrameLocks xmlns:a="http://schemas.openxmlformats.org/drawingml/2006/main"/>
+                </wp:cNvGraphicFramePr>
+                <a:graphic xmlns:a="http://schemas.openxmlformats.org/drawingml/2006/main">
+                  <a:graphicData uri="http://schemas.microsoft.com/office/word/2010/wordprocessingShape">
+                    <wps:wsp>
+                      <wps:cNvSpPr txBox="1">
+                        <a:spLocks noChangeArrowheads="1"/>
+                      </wps:cNvSpPr>
+                      <wps:spPr bwMode="auto">
+                        <a:xfrm>
+                          <a:off x="0" y="0"/>
+                          <a:ext cx="2093595" cy="279400"/>
+                        </a:xfrm>
+                        <a:prstGeom prst="rect">
+                          <a:avLst/>
+                        </a:prstGeom>
+                        <a:ln>
+                          <a:headEnd/>
+                          <a:tailEnd/>
+                        </a:ln>
+                      </wps:spPr>
+                      <wps:style>
+                        <a:lnRef idx="2">
+                          <a:schemeClr val="accent3"/>
+                        </a:lnRef>
+                        <a:fillRef idx="1">
+                          <a:schemeClr val="lt1"/>
+                        </a:fillRef>
+                        <a:effectRef idx="0">
+                          <a:schemeClr val="accent3"/>
+                        </a:effectRef>
+                        <a:fontRef idx="minor">
+                          <a:schemeClr val="dk1"/>
+                        </a:fontRef>
+                      </wps:style>
+                      <wps:txbx>
+                        <w:txbxContent>
+                          <w:p>
+                            <w:pPr>
+                              <w:jc w:val="center"/>
+                            </w:pPr>
+                            <w:r>
+                              <w:rPr>
+                                <w:rFonts w:ascii="Montserrat Light" w:hAnsi="Montserrat Light"/>
+                              </w:rPr>
+                              <w:t>Redirection LinkedIn Profile</w:t>
+                            </w:r>
+                          </w:p>
+                        </w:txbxContent>
+                      </wps:txbx>
+                      <wps:bodyPr rot="0" vert="horz" wrap="square" lIns="91440" tIns="45720" rIns="91440" bIns="45720" anchor="t" anchorCtr="0">
+                        <a:noAutofit/>
+                      </wps:bodyPr>
+                    </wps:wsp>
+                  </a:graphicData>
+                </a:graphic>
+                <wp14:sizeRelH relativeFrom="margin">
+                  <wp14:pctWidth>0</wp14:pctWidth>
+                </wp14:sizeRelH>
+                <wp14:sizeRelV relativeFrom="margin">
+                  <wp14:pctHeight>0</wp14:pctHeight>
+                </wp14:sizeRelV>
+              </wp:anchor>
+            </w:drawing>
+          </mc:Choice>
+          <mc:Fallback>
+            <w:pict>
+              <v:shape w14:anchorId="1BC7213D" id="_x0000_s1031" type="#_x0000_t202" style="position:absolute;margin-left:242.4pt;margin-top:12.5pt;width:164.85pt;height:22pt;z-index:-251612160;visibility:visible;mso-wrap-style:square;mso-width-percent:0;mso-height-percent:0;mso-wrap-distance-left:9pt;mso-wrap-distance-top:3.6pt;mso-wrap-distance-right:9pt;mso-wrap-distance-bottom:3.6pt;mso-position-horizontal:absolute;mso-position-horizontal-relative:text;mso-position-vertical:absolute;mso-position-vertical-relative:text;mso-width-percent:0;mso-height-percent:0;mso-width-relative:margin;mso-height-relative:margin;v-text-anchor:top" o:gfxdata="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" fillcolor="white [3201]" strokecolor="#0bd0d9 [3206]" strokeweight="1pt">
+                <v:textbox>
+                  <w:txbxContent>
+                    <w:p>
+                      <w:pPr>
+                        <w:jc w:val="center"/>
+                      </w:pPr>
+                      <w:r>
+                        <w:rPr>
+                          <w:rFonts w:ascii="Montserrat Light" w:hAnsi="Montserrat Light"/>
+                        </w:rPr>
+                        <w:t>Redirection LinkedIn Profile</w:t>
+                      </w:r>
+                    </w:p>
+                  </w:txbxContent>
+                </v:textbox>
+                <w10:wrap type="tight"/>
+              </v:shape>
+            </w:pict>
+          </mc:Fallback>
+        </mc:AlternateContent>
+      </w:r>
+      <w:r>
+        <w:rPr>
+          <w:rFonts w:ascii="Montserrat Light" w:hAnsi="Montserrat Light"/>
+          <w:noProof/>
+          <w:lang w:eastAsia="fr-FR"/>
+        </w:rPr>
+        <mc:AlternateContent>
+          <mc:Choice Requires="wps">
+            <w:drawing>
+              <wp:anchor distT="0" distB="0" distL="114300" distR="114300" simplePos="0" relativeHeight="251702272" behindDoc="0" locked="0" layoutInCell="1" allowOverlap="1" wp14:anchorId="4859DF82" wp14:editId="3AE05046">
+                <wp:simplePos x="0" y="0"/>
+                <wp:positionH relativeFrom="column">
+                  <wp:posOffset>1456842</wp:posOffset>
+                </wp:positionH>
+                <wp:positionV relativeFrom="paragraph">
+                  <wp:posOffset>298176</wp:posOffset>
+                </wp:positionV>
+                <wp:extent cx="1535373" cy="0"/>
+                <wp:effectExtent l="38100" t="76200" r="0" b="95250"/>
+                <wp:wrapNone/>
+                <wp:docPr id="96" name="Connecteur droit avec flèche 96"/>
+                <wp:cNvGraphicFramePr/>
+                <a:graphic xmlns:a="http://schemas.openxmlformats.org/drawingml/2006/main">
+                  <a:graphicData uri="http://schemas.microsoft.com/office/word/2010/wordprocessingShape">
+                    <wps:wsp>
+                      <wps:cNvCnPr/>
+                      <wps:spPr>
+                        <a:xfrm flipH="1">
+                          <a:off x="0" y="0"/>
+                          <a:ext cx="1535373" cy="0"/>
+                        </a:xfrm>
+                        <a:prstGeom prst="straightConnector1">
+                          <a:avLst/>
+                        </a:prstGeom>
+                        <a:ln>
+                          <a:tailEnd type="triangle"/>
+                        </a:ln>
+                      </wps:spPr>
+                      <wps:style>
+                        <a:lnRef idx="1">
+                          <a:schemeClr val="accent1"/>
+                        </a:lnRef>
+                        <a:fillRef idx="0">
+                          <a:schemeClr val="accent1"/>
+                        </a:fillRef>
+                        <a:effectRef idx="0">
+                          <a:schemeClr val="accent1"/>
+                        </a:effectRef>
+                        <a:fontRef idx="minor">
+                          <a:schemeClr val="tx1"/>
+                        </a:fontRef>
+                      </wps:style>
+                      <wps:bodyPr/>
+                    </wps:wsp>
+                  </a:graphicData>
+                </a:graphic>
+              </wp:anchor>
+            </w:drawing>
+          </mc:Choice>
+          <mc:Fallback>
+            <w:pict>
+              <v:shapetype w14:anchorId="447A8DEE" id="_x0000_t32" coordsize="21600,21600" o:spt="32" o:oned="t" path="m,l21600,21600e" filled="f">
+                <v:path arrowok="t" fillok="f" o:connecttype="none"/>
+                <o:lock v:ext="edit" shapetype="t"/>
+              </v:shapetype>
+              <v:shape id="Connecteur droit avec flèche 96" o:spid="_x0000_s1026" type="#_x0000_t32" style="position:absolute;margin-left:114.7pt;margin-top:23.5pt;width:120.9pt;height:0;flip:x;z-index:251702272;visibility:visible;mso-wrap-style:square;mso-wrap-distance-left:9pt;mso-wrap-distance-top:0;mso-wrap-distance-right:9pt;mso-wrap-distance-bottom:0;mso-position-horizontal:absolute;mso-position-horizontal-relative:text;mso-position-vertical:absolute;mso-position-vertical-relative:text" o:gfxdata="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" strokecolor="#0f6fc6 [3204]" strokeweight=".5pt">
+                <v:stroke endarrow="block" joinstyle="miter"/>
+              </v:shape>
+            </w:pict>
+          </mc:Fallback>
+        </mc:AlternateContent>
+      </w:r>
+      <w:r>
+        <w:rPr>
+          <w:rFonts w:ascii="Montserrat Light" w:hAnsi="Montserrat Light"/>
+          <w:noProof/>
+          <w:lang w:eastAsia="fr-FR"/>
+        </w:rPr>
+        <mc:AlternateContent>
+          <mc:Choice Requires="wps">
+            <w:drawing>
+              <wp:anchor distT="0" distB="0" distL="114300" distR="114300" simplePos="0" relativeHeight="251700224" behindDoc="0" locked="0" layoutInCell="1" allowOverlap="1">
+                <wp:simplePos x="0" y="0"/>
+                <wp:positionH relativeFrom="column">
+                  <wp:posOffset>1447014</wp:posOffset>
+                </wp:positionH>
+                <wp:positionV relativeFrom="paragraph">
+                  <wp:posOffset>2916375</wp:posOffset>
+                </wp:positionV>
+                <wp:extent cx="1535373" cy="0"/>
+                <wp:effectExtent l="38100" t="76200" r="0" b="95250"/>
+                <wp:wrapNone/>
+                <wp:docPr id="31" name="Connecteur droit avec flèche 31"/>
+                <wp:cNvGraphicFramePr/>
+                <a:graphic xmlns:a="http://schemas.openxmlformats.org/drawingml/2006/main">
+                  <a:graphicData uri="http://schemas.microsoft.com/office/word/2010/wordprocessingShape">
+                    <wps:wsp>
+                      <wps:cNvCnPr/>
+                      <wps:spPr>
+                        <a:xfrm flipH="1">
+                          <a:off x="0" y="0"/>
+                          <a:ext cx="1535373" cy="0"/>
+                        </a:xfrm>
+                        <a:prstGeom prst="straightConnector1">
+                          <a:avLst/>
+                        </a:prstGeom>
+                        <a:ln>
+                          <a:tailEnd type="triangle"/>
+                        </a:ln>
+                      </wps:spPr>
+                      <wps:style>
+                        <a:lnRef idx="1">
+                          <a:schemeClr val="accent1"/>
+                        </a:lnRef>
+                        <a:fillRef idx="0">
+                          <a:schemeClr val="accent1"/>
+                        </a:fillRef>
+                        <a:effectRef idx="0">
+                          <a:schemeClr val="accent1"/>
+                        </a:effectRef>
+                        <a:fontRef idx="minor">
+                          <a:schemeClr val="tx1"/>
+                        </a:fontRef>
+                      </wps:style>
+                      <wps:bodyPr/>
+                    </wps:wsp>
+                  </a:graphicData>
+                </a:graphic>
+              </wp:anchor>
+            </w:drawing>
+          </mc:Choice>
+          <mc:Fallback>
+            <w:pict>
+              <v:shape w14:anchorId="4636926D" id="Connecteur droit avec flèche 31" o:spid="_x0000_s1026" type="#_x0000_t32" style="position:absolute;margin-left:113.95pt;margin-top:229.65pt;width:120.9pt;height:0;flip:x;z-index:251700224;visibility:visible;mso-wrap-style:square;mso-wrap-distance-left:9pt;mso-wrap-distance-top:0;mso-wrap-distance-right:9pt;mso-wrap-distance-bottom:0;mso-position-horizontal:absolute;mso-position-horizontal-relative:text;mso-position-vertical:absolute;mso-position-vertical-relative:text" o:gfxdata="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" strokecolor="#0f6fc6 [3204]" strokeweight=".5pt">
+                <v:stroke endarrow="block" joinstyle="miter"/>
+              </v:shape>
+            </w:pict>
+          </mc:Fallback>
+        </mc:AlternateContent>
+      </w:r>
       <w:r>
         <w:rPr>
           <w:rFonts w:ascii="Montserrat Light" w:hAnsi="Montserrat Light"/>
@@ -8324,6 +9090,8 @@
           </wp:inline>
         </w:drawing>
       </w:r>
+      <w:bookmarkStart w:id="23" w:name="_GoBack"/>
+      <w:bookmarkEnd w:id="23"/>
     </w:p>
     <w:p>
       <w:pPr>
@@ -8352,7 +9120,7 @@
           <w:lang w:val="en-US"/>
         </w:rPr>
       </w:pPr>
-      <w:bookmarkStart w:id="23" w:name="_Toc475097129"/>
+      <w:bookmarkStart w:id="24" w:name="_Toc475097129"/>
       <w:r>
         <w:rPr>
           <w:rFonts w:ascii="Montserrat Light" w:hAnsi="Montserrat Light"/>
@@ -8375,7 +9143,7 @@
         </w:rPr>
         <w:t>of the Project</w:t>
       </w:r>
-      <w:bookmarkEnd w:id="23"/>
+      <w:bookmarkEnd w:id="24"/>
       <w:r>
         <w:rPr>
           <w:rFonts w:ascii="Montserrat Light" w:hAnsi="Montserrat Light"/>
@@ -8413,8 +9181,26 @@
           <w:rFonts w:ascii="Montserrat Light" w:hAnsi="Montserrat Light"/>
           <w:lang w:val="en-US"/>
         </w:rPr>
-        <w:t>For each progress in the project, I use these command in my command prompt GitShell :</w:t>
-      </w:r>
+        <w:t xml:space="preserve">For each progress in the project, I use these command in my command prompt </w:t>
+      </w:r>
+      <w:proofErr w:type="spellStart"/>
+      <w:proofErr w:type="gramStart"/>
+      <w:r>
+        <w:rPr>
+          <w:rFonts w:ascii="Montserrat Light" w:hAnsi="Montserrat Light"/>
+          <w:lang w:val="en-US"/>
+        </w:rPr>
+        <w:t>GitShell</w:t>
+      </w:r>
+      <w:proofErr w:type="spellEnd"/>
+      <w:r>
+        <w:rPr>
+          <w:rFonts w:ascii="Montserrat Light" w:hAnsi="Montserrat Light"/>
+          <w:lang w:val="en-US"/>
+        </w:rPr>
+        <w:t xml:space="preserve"> :</w:t>
+      </w:r>
+      <w:proofErr w:type="gramEnd"/>
     </w:p>
     <w:p>
       <w:pPr>
@@ -8424,12 +9210,21 @@
           <w:lang w:val="en-US"/>
         </w:rPr>
       </w:pPr>
-      <w:r>
-        <w:rPr>
-          <w:rFonts w:ascii="Montserrat Light" w:hAnsi="Montserrat Light"/>
-          <w:lang w:val="en-US"/>
-        </w:rPr>
-        <w:t xml:space="preserve">Git </w:t>
+      <w:proofErr w:type="spellStart"/>
+      <w:r>
+        <w:rPr>
+          <w:rFonts w:ascii="Montserrat Light" w:hAnsi="Montserrat Light"/>
+          <w:lang w:val="en-US"/>
+        </w:rPr>
+        <w:t>Git</w:t>
+      </w:r>
+      <w:proofErr w:type="spellEnd"/>
+      <w:r>
+        <w:rPr>
+          <w:rFonts w:ascii="Montserrat Light" w:hAnsi="Montserrat Light"/>
+          <w:lang w:val="en-US"/>
+        </w:rPr>
+        <w:t xml:space="preserve"> </w:t>
       </w:r>
       <w:r>
         <w:rPr>
@@ -8468,12 +9263,21 @@
           <w:lang w:val="en-US"/>
         </w:rPr>
       </w:pPr>
-      <w:r>
-        <w:rPr>
-          <w:rFonts w:ascii="Montserrat Light" w:hAnsi="Montserrat Light"/>
-          <w:lang w:val="en-US"/>
-        </w:rPr>
-        <w:t xml:space="preserve">Git </w:t>
+      <w:proofErr w:type="spellStart"/>
+      <w:r>
+        <w:rPr>
+          <w:rFonts w:ascii="Montserrat Light" w:hAnsi="Montserrat Light"/>
+          <w:lang w:val="en-US"/>
+        </w:rPr>
+        <w:t>Git</w:t>
+      </w:r>
+      <w:proofErr w:type="spellEnd"/>
+      <w:r>
+        <w:rPr>
+          <w:rFonts w:ascii="Montserrat Light" w:hAnsi="Montserrat Light"/>
+          <w:lang w:val="en-US"/>
+        </w:rPr>
+        <w:t xml:space="preserve"> </w:t>
       </w:r>
       <w:r>
         <w:rPr>
@@ -8505,12 +9309,21 @@
           <w:lang w:val="en-US"/>
         </w:rPr>
       </w:pPr>
-      <w:r>
-        <w:rPr>
-          <w:rFonts w:ascii="Montserrat Light" w:hAnsi="Montserrat Light"/>
-          <w:lang w:val="en-US"/>
-        </w:rPr>
-        <w:t xml:space="preserve">Git </w:t>
+      <w:proofErr w:type="spellStart"/>
+      <w:r>
+        <w:rPr>
+          <w:rFonts w:ascii="Montserrat Light" w:hAnsi="Montserrat Light"/>
+          <w:lang w:val="en-US"/>
+        </w:rPr>
+        <w:t>Git</w:t>
+      </w:r>
+      <w:proofErr w:type="spellEnd"/>
+      <w:r>
+        <w:rPr>
+          <w:rFonts w:ascii="Montserrat Light" w:hAnsi="Montserrat Light"/>
+          <w:lang w:val="en-US"/>
+        </w:rPr>
+        <w:t xml:space="preserve"> </w:t>
       </w:r>
       <w:r>
         <w:rPr>
@@ -8535,12 +9348,21 @@
           <w:lang w:val="en-US"/>
         </w:rPr>
       </w:pPr>
-      <w:r>
-        <w:rPr>
-          <w:rFonts w:ascii="Montserrat Light" w:hAnsi="Montserrat Light"/>
-          <w:lang w:val="en-US"/>
-        </w:rPr>
-        <w:t xml:space="preserve">Git </w:t>
+      <w:proofErr w:type="spellStart"/>
+      <w:r>
+        <w:rPr>
+          <w:rFonts w:ascii="Montserrat Light" w:hAnsi="Montserrat Light"/>
+          <w:lang w:val="en-US"/>
+        </w:rPr>
+        <w:t>Git</w:t>
+      </w:r>
+      <w:proofErr w:type="spellEnd"/>
+      <w:r>
+        <w:rPr>
+          <w:rFonts w:ascii="Montserrat Light" w:hAnsi="Montserrat Light"/>
+          <w:lang w:val="en-US"/>
+        </w:rPr>
+        <w:t xml:space="preserve"> </w:t>
       </w:r>
       <w:r>
         <w:rPr>
@@ -8907,7 +9729,7 @@
           <w:lang w:val="en-US"/>
         </w:rPr>
       </w:pPr>
-      <w:bookmarkStart w:id="24" w:name="_Toc475097130"/>
+      <w:bookmarkStart w:id="25" w:name="_Toc475097130"/>
       <w:r>
         <w:rPr>
           <w:rFonts w:ascii="Montserrat Light" w:hAnsi="Montserrat Light"/>
@@ -8922,7 +9744,7 @@
         </w:rPr>
         <w:t>s</w:t>
       </w:r>
-      <w:bookmarkEnd w:id="24"/>
+      <w:bookmarkEnd w:id="25"/>
       <w:r>
         <w:rPr>
           <w:rFonts w:ascii="Montserrat Light" w:hAnsi="Montserrat Light"/>
@@ -8943,7 +9765,7 @@
           <w:lang w:val="en-US"/>
         </w:rPr>
       </w:pPr>
-      <w:bookmarkStart w:id="25" w:name="_Toc475097131"/>
+      <w:bookmarkStart w:id="26" w:name="_Toc475097131"/>
       <w:r>
         <w:rPr>
           <w:rFonts w:ascii="Montserrat Light" w:hAnsi="Montserrat Light"/>
@@ -8951,7 +9773,7 @@
         </w:rPr>
         <w:t>Design</w:t>
       </w:r>
-      <w:bookmarkEnd w:id="25"/>
+      <w:bookmarkEnd w:id="26"/>
     </w:p>
     <w:p>
       <w:pPr>
@@ -8996,7 +9818,7 @@
           <w:lang w:val="en-US"/>
         </w:rPr>
       </w:pPr>
-      <w:bookmarkStart w:id="26" w:name="_Toc475097132"/>
+      <w:bookmarkStart w:id="27" w:name="_Toc475097132"/>
       <w:r>
         <w:rPr>
           <w:rFonts w:ascii="Montserrat Light" w:hAnsi="Montserrat Light"/>
@@ -9004,7 +9826,7 @@
         </w:rPr>
         <w:t>Code</w:t>
       </w:r>
-      <w:bookmarkEnd w:id="26"/>
+      <w:bookmarkEnd w:id="27"/>
     </w:p>
     <w:p>
       <w:pPr>
@@ -9021,6 +9843,7 @@
         </w:rPr>
         <w:t xml:space="preserve">About the development, I had few problems to solve, to solve it I was looking on </w:t>
       </w:r>
+      <w:proofErr w:type="spellStart"/>
       <w:r>
         <w:rPr>
           <w:rFonts w:ascii="Montserrat Light" w:hAnsi="Montserrat Light"/>
@@ -9029,6 +9852,7 @@
         </w:rPr>
         <w:t>StackOverflow</w:t>
       </w:r>
+      <w:proofErr w:type="spellEnd"/>
       <w:r>
         <w:rPr>
           <w:rFonts w:ascii="Montserrat Light" w:hAnsi="Montserrat Light"/>
@@ -9085,10 +9909,40 @@
           <w:rFonts w:ascii="Montserrat Light" w:hAnsi="Montserrat Light"/>
           <w:lang w:val="en-US"/>
         </w:rPr>
-        <w:t xml:space="preserve"> it was possible. Nether less, it is not possible, currently we have 2 options, the first one is to get all textView id we want modify and set the custom font. The second option is to use a library called Calligraphy developed by Chris Jenx.</w:t>
-      </w:r>
-      <w:bookmarkStart w:id="27" w:name="_GoBack"/>
-      <w:bookmarkEnd w:id="27"/>
+        <w:t xml:space="preserve"> it was possible. Nether less, it is not possible, currently we have 2 options, the first one is to get all </w:t>
+      </w:r>
+      <w:proofErr w:type="spellStart"/>
+      <w:r>
+        <w:rPr>
+          <w:rFonts w:ascii="Montserrat Light" w:hAnsi="Montserrat Light"/>
+          <w:lang w:val="en-US"/>
+        </w:rPr>
+        <w:t>textView</w:t>
+      </w:r>
+      <w:proofErr w:type="spellEnd"/>
+      <w:r>
+        <w:rPr>
+          <w:rFonts w:ascii="Montserrat Light" w:hAnsi="Montserrat Light"/>
+          <w:lang w:val="en-US"/>
+        </w:rPr>
+        <w:t xml:space="preserve"> id we want modify and set the custom font. The second option is to use a library called Calligraphy developed by Chris </w:t>
+      </w:r>
+      <w:proofErr w:type="spellStart"/>
+      <w:r>
+        <w:rPr>
+          <w:rFonts w:ascii="Montserrat Light" w:hAnsi="Montserrat Light"/>
+          <w:lang w:val="en-US"/>
+        </w:rPr>
+        <w:t>Jenx</w:t>
+      </w:r>
+      <w:proofErr w:type="spellEnd"/>
+      <w:r>
+        <w:rPr>
+          <w:rFonts w:ascii="Montserrat Light" w:hAnsi="Montserrat Light"/>
+          <w:lang w:val="en-US"/>
+        </w:rPr>
+        <w:t>.</w:t>
+      </w:r>
     </w:p>
     <w:p>
       <w:pPr>
@@ -9272,7 +10126,23 @@
           <w:rFonts w:ascii="Montserrat Light" w:hAnsi="Montserrat Light"/>
           <w:lang w:val="en-US"/>
         </w:rPr>
-        <w:t xml:space="preserve"> recruiter, I don’t know if I will. If I have to show my curriculum vitae in mobile version I will do a another application </w:t>
+        <w:t xml:space="preserve"> recruiter, I don’t know if I will. If I have to show my curriculum vitae in mobile </w:t>
+      </w:r>
+      <w:proofErr w:type="gramStart"/>
+      <w:r>
+        <w:rPr>
+          <w:rFonts w:ascii="Montserrat Light" w:hAnsi="Montserrat Light"/>
+          <w:lang w:val="en-US"/>
+        </w:rPr>
+        <w:t>version</w:t>
+      </w:r>
+      <w:proofErr w:type="gramEnd"/>
+      <w:r>
+        <w:rPr>
+          <w:rFonts w:ascii="Montserrat Light" w:hAnsi="Montserrat Light"/>
+          <w:lang w:val="en-US"/>
+        </w:rPr>
+        <w:t xml:space="preserve"> I will do a another application </w:t>
       </w:r>
       <w:r>
         <w:rPr>
@@ -9443,7 +10313,7 @@
               <w:noProof/>
               <w:color w:val="FFFFFF" w:themeColor="background1"/>
             </w:rPr>
-            <w:t>12</w:t>
+            <w:t>10</w:t>
           </w:r>
           <w:r>
             <w:rPr>
@@ -11838,6 +12708,7 @@
     <w:rsid w:val="00B62FFB"/>
     <w:rsid w:val="00CB1762"/>
     <w:rsid w:val="00DA660E"/>
+    <w:rsid w:val="00DE56BE"/>
     <w:rsid w:val="00F6781C"/>
     <w:rsid w:val="00FA223C"/>
   </w:rsids>
@@ -12600,7 +13471,7 @@
 </file>
 
 <file path=customXml/itemProps2.xml><?xml version="1.0" encoding="utf-8"?>
-<ds:datastoreItem xmlns:ds="http://schemas.openxmlformats.org/officeDocument/2006/customXml" ds:itemID="{A078FBA1-B1FD-4672-ACB9-292D482C3848}">
+<ds:datastoreItem xmlns:ds="http://schemas.openxmlformats.org/officeDocument/2006/customXml" ds:itemID="{A7AD8A70-2085-40FA-9B03-76FB8EB5F1EB}">
   <ds:schemaRefs>
     <ds:schemaRef ds:uri="http://schemas.openxmlformats.org/officeDocument/2006/bibliography"/>
   </ds:schemaRefs>

</xml_diff>